<commit_message>
updated last week minutes of meeting
</commit_message>
<xml_diff>
--- a/HMS/MOM/GroupMeeting_01212022.docx
+++ b/HMS/MOM/GroupMeeting_01212022.docx
@@ -321,7 +321,27 @@
                 <w:sz w:val="22"/>
                 <w:szCs w:val="24"/>
               </w:rPr>
-              <w:t># of Attendees</w:t>
+              <w:t xml:space="preserve"># </w:t>
+            </w:r>
+            <w:proofErr w:type="gramStart"/>
+            <w:r>
+              <w:rPr>
+                <w:b/>
+                <w:bCs/>
+                <w:sz w:val="22"/>
+                <w:szCs w:val="24"/>
+              </w:rPr>
+              <w:t>of</w:t>
+            </w:r>
+            <w:proofErr w:type="gramEnd"/>
+            <w:r>
+              <w:rPr>
+                <w:b/>
+                <w:bCs/>
+                <w:sz w:val="22"/>
+                <w:szCs w:val="24"/>
+              </w:rPr>
+              <w:t xml:space="preserve"> Attendees</w:t>
             </w:r>
           </w:p>
         </w:tc>
@@ -1975,7 +1995,21 @@
                 <w:rFonts w:ascii="Times New Roman" w:hAnsi="Times New Roman"/>
                 <w:bCs/>
               </w:rPr>
-              <w:t xml:space="preserve"> and manage throughout the project schedule</w:t>
+              <w:t xml:space="preserve"> </w:t>
+            </w:r>
+            <w:r>
+              <w:rPr>
+                <w:rFonts w:ascii="Times New Roman" w:hAnsi="Times New Roman"/>
+                <w:bCs/>
+              </w:rPr>
+              <w:t xml:space="preserve">with </w:t>
+            </w:r>
+            <w:r>
+              <w:rPr>
+                <w:rFonts w:ascii="Times New Roman" w:hAnsi="Times New Roman"/>
+                <w:bCs/>
+              </w:rPr>
+              <w:t>and manage throughout the project schedule</w:t>
             </w:r>
           </w:p>
         </w:tc>
@@ -1999,7 +2033,19 @@
               <w:rPr>
                 <w:rFonts w:ascii="Times New Roman" w:hAnsi="Times New Roman"/>
               </w:rPr>
-              <w:t xml:space="preserve">Team will finalize the project ideas before next </w:t>
+              <w:t>T</w:t>
+            </w:r>
+            <w:r>
+              <w:rPr>
+                <w:rFonts w:ascii="Times New Roman" w:hAnsi="Times New Roman"/>
+              </w:rPr>
+              <w:t>he t</w:t>
+            </w:r>
+            <w:r>
+              <w:rPr>
+                <w:rFonts w:ascii="Times New Roman" w:hAnsi="Times New Roman"/>
+              </w:rPr>
+              <w:t xml:space="preserve">eam will finalize the project ideas before next </w:t>
             </w:r>
             <w:r>
               <w:rPr>
@@ -2113,15 +2159,6 @@
       </w:tr>
     </w:tbl>
     <w:p/>
-    <w:p/>
-    <w:p/>
-    <w:p>
-      <w:pPr>
-        <w:tabs>
-          <w:tab w:val="left" w:pos="3072"/>
-        </w:tabs>
-      </w:pPr>
-    </w:p>
     <w:sectPr>
       <w:headerReference w:type="default" r:id="rId8"/>
       <w:pgSz w:w="12240" w:h="15840"/>

</xml_diff>